<commit_message>
BBTP - fixed a test's expected results
</commit_message>
<xml_diff>
--- a/PackScheduler/project_docs/CSC216_L2_BBTP.docx
+++ b/PackScheduler/project_docs/CSC216_L2_BBTP.docx
@@ -40,7 +40,15 @@
         <w:contextualSpacing/>
       </w:pPr>
       <w:r>
-        <w:t>Right click on StudentDirectoryPanel class in the Package Explorer.</w:t>
+        <w:t xml:space="preserve">Right click on </w:t>
+      </w:r>
+      <w:proofErr w:type="spellStart"/>
+      <w:r>
+        <w:t>StudentDirectoryPanel</w:t>
+      </w:r>
+      <w:proofErr w:type="spellEnd"/>
+      <w:r>
+        <w:t xml:space="preserve"> class in the Package Explorer.</w:t>
       </w:r>
     </w:p>
     <w:p>
@@ -250,8 +258,13 @@
               <w:spacing w:line="240" w:lineRule="auto"/>
             </w:pPr>
             <w:r>
-              <w:t>Run StudentDirectoryPanel</w:t>
-            </w:r>
+              <w:t xml:space="preserve">Run </w:t>
+            </w:r>
+            <w:proofErr w:type="spellStart"/>
+            <w:r>
+              <w:t>StudentDirectoryPanel</w:t>
+            </w:r>
+            <w:proofErr w:type="spellEnd"/>
           </w:p>
           <w:p>
             <w:pPr>
@@ -576,8 +589,13 @@
               <w:spacing w:line="240" w:lineRule="auto"/>
             </w:pPr>
             <w:r>
-              <w:t>Run StudentDirectoryPanel</w:t>
-            </w:r>
+              <w:t xml:space="preserve">Run </w:t>
+            </w:r>
+            <w:proofErr w:type="spellStart"/>
+            <w:r>
+              <w:t>StudentDirectoryPanel</w:t>
+            </w:r>
+            <w:proofErr w:type="spellEnd"/>
           </w:p>
           <w:p>
             <w:pPr>
@@ -665,8 +683,16 @@
               <w:rPr>
                 <w:b/>
               </w:rPr>
-              <w:t xml:space="preserve"> daustin</w:t>
-            </w:r>
+              <w:t xml:space="preserve"> </w:t>
+            </w:r>
+            <w:proofErr w:type="spellStart"/>
+            <w:r>
+              <w:rPr>
+                <w:b/>
+              </w:rPr>
+              <w:t>daustin</w:t>
+            </w:r>
+            <w:proofErr w:type="spellEnd"/>
             <w:r>
               <w:rPr>
                 <w:b/>
@@ -706,8 +732,16 @@
               <w:rPr>
                 <w:b/>
               </w:rPr>
-              <w:t>h Stone gstone</w:t>
-            </w:r>
+              <w:t xml:space="preserve">h Stone </w:t>
+            </w:r>
+            <w:proofErr w:type="spellStart"/>
+            <w:r>
+              <w:rPr>
+                <w:b/>
+              </w:rPr>
+              <w:t>gstone</w:t>
+            </w:r>
+            <w:proofErr w:type="spellEnd"/>
             <w:r>
               <w:t xml:space="preserve"> </w:t>
             </w:r>
@@ -762,12 +796,14 @@
               </w:rPr>
               <w:t xml:space="preserve"> </w:t>
             </w:r>
+            <w:proofErr w:type="spellStart"/>
             <w:r>
               <w:rPr>
                 <w:b/>
               </w:rPr>
               <w:t>daustin</w:t>
             </w:r>
+            <w:proofErr w:type="spellEnd"/>
             <w:r>
               <w:t xml:space="preserve"> respectively</w:t>
             </w:r>
@@ -791,8 +827,16 @@
               <w:rPr>
                 <w:b/>
               </w:rPr>
-              <w:t>Griffith Stone gstone</w:t>
-            </w:r>
+              <w:t xml:space="preserve">Griffith Stone </w:t>
+            </w:r>
+            <w:proofErr w:type="spellStart"/>
+            <w:r>
+              <w:rPr>
+                <w:b/>
+              </w:rPr>
+              <w:t>gstone</w:t>
+            </w:r>
+            <w:proofErr w:type="spellEnd"/>
             <w:r>
               <w:rPr>
                 <w:b/>
@@ -1192,12 +1236,14 @@
             <w:r>
               <w:t xml:space="preserve">ID: </w:t>
             </w:r>
+            <w:proofErr w:type="spellStart"/>
             <w:r>
               <w:rPr>
                 <w:b/>
               </w:rPr>
               <w:t>tdaisy</w:t>
             </w:r>
+            <w:proofErr w:type="spellEnd"/>
           </w:p>
           <w:p>
             <w:pPr>
@@ -1329,12 +1375,14 @@
             <w:r>
               <w:t xml:space="preserve">Student Id: </w:t>
             </w:r>
+            <w:proofErr w:type="spellStart"/>
             <w:r>
               <w:rPr>
                 <w:b/>
               </w:rPr>
               <w:t>tdaisy</w:t>
             </w:r>
+            <w:proofErr w:type="spellEnd"/>
           </w:p>
         </w:tc>
         <w:tc>
@@ -1397,12 +1445,14 @@
             <w:r>
               <w:t xml:space="preserve">Student Id: </w:t>
             </w:r>
+            <w:proofErr w:type="spellStart"/>
             <w:r>
               <w:rPr>
                 <w:b/>
               </w:rPr>
               <w:t>tdaisy</w:t>
             </w:r>
+            <w:proofErr w:type="spellEnd"/>
           </w:p>
         </w:tc>
       </w:tr>
@@ -1527,12 +1577,14 @@
             <w:r>
               <w:t xml:space="preserve">ID: </w:t>
             </w:r>
+            <w:proofErr w:type="spellStart"/>
             <w:r>
               <w:rPr>
                 <w:b/>
               </w:rPr>
               <w:t>wdaisy</w:t>
             </w:r>
+            <w:proofErr w:type="spellEnd"/>
           </w:p>
           <w:p>
             <w:pPr>
@@ -1637,39 +1689,41 @@
               <w:t>Pop-up text that says “</w:t>
             </w:r>
             <w:r>
-              <w:t>Max credits must be a positive number between 3 and 18.</w:t>
-            </w:r>
+              <w:t>Invalid max credits”</w:t>
+            </w:r>
+          </w:p>
+        </w:tc>
+        <w:tc>
+          <w:tcPr>
+            <w:tcW w:w="3240" w:type="dxa"/>
+            <w:tcMar>
+              <w:top w:w="100" w:type="dxa"/>
+              <w:left w:w="100" w:type="dxa"/>
+              <w:bottom w:w="100" w:type="dxa"/>
+              <w:right w:w="100" w:type="dxa"/>
+            </w:tcMar>
+          </w:tcPr>
+          <w:p>
+            <w:pPr>
+              <w:widowControl w:val="0"/>
+              <w:spacing w:line="240" w:lineRule="auto"/>
+              <w:rPr>
+                <w:b/>
+              </w:rPr>
+            </w:pPr>
+            <w:r>
+              <w:rPr>
+                <w:b/>
+              </w:rPr>
+              <w:t>Pop-up text that says “</w:t>
+            </w:r>
+            <w:r>
+              <w:t>Invalid max credits</w:t>
+            </w:r>
+            <w:bookmarkStart w:id="2" w:name="_GoBack"/>
+            <w:bookmarkEnd w:id="2"/>
             <w:r>
               <w:t>”</w:t>
-            </w:r>
-          </w:p>
-        </w:tc>
-        <w:tc>
-          <w:tcPr>
-            <w:tcW w:w="3240" w:type="dxa"/>
-            <w:tcMar>
-              <w:top w:w="100" w:type="dxa"/>
-              <w:left w:w="100" w:type="dxa"/>
-              <w:bottom w:w="100" w:type="dxa"/>
-              <w:right w:w="100" w:type="dxa"/>
-            </w:tcMar>
-          </w:tcPr>
-          <w:p>
-            <w:pPr>
-              <w:widowControl w:val="0"/>
-              <w:spacing w:line="240" w:lineRule="auto"/>
-              <w:rPr>
-                <w:b/>
-              </w:rPr>
-            </w:pPr>
-            <w:r>
-              <w:rPr>
-                <w:b/>
-              </w:rPr>
-              <w:t>Pop-up text that says “</w:t>
-            </w:r>
-            <w:r>
-              <w:t>Invalid max credits.</w:t>
             </w:r>
           </w:p>
         </w:tc>
@@ -1702,8 +1756,13 @@
               <w:widowControl w:val="0"/>
               <w:spacing w:line="240" w:lineRule="auto"/>
             </w:pPr>
-            <w:r>
-              <w:t>Unmatching passwords</w:t>
+            <w:proofErr w:type="spellStart"/>
+            <w:r>
+              <w:t>Unmatching</w:t>
+            </w:r>
+            <w:proofErr w:type="spellEnd"/>
+            <w:r>
+              <w:t xml:space="preserve"> passwords</w:t>
             </w:r>
           </w:p>
         </w:tc>
@@ -1788,12 +1847,14 @@
             <w:r>
               <w:t xml:space="preserve">ID: </w:t>
             </w:r>
+            <w:proofErr w:type="spellStart"/>
             <w:r>
               <w:rPr>
                 <w:b/>
               </w:rPr>
               <w:t>clamar</w:t>
             </w:r>
+            <w:proofErr w:type="spellEnd"/>
           </w:p>
           <w:p>
             <w:pPr>
@@ -2053,12 +2114,14 @@
             <w:r>
               <w:t xml:space="preserve">ID: </w:t>
             </w:r>
+            <w:proofErr w:type="spellStart"/>
             <w:r>
               <w:rPr>
                 <w:b/>
               </w:rPr>
               <w:t>tdaisy</w:t>
             </w:r>
+            <w:proofErr w:type="spellEnd"/>
           </w:p>
           <w:p>
             <w:pPr>
@@ -2287,7 +2350,15 @@
               <w:spacing w:line="240" w:lineRule="auto"/>
             </w:pPr>
             <w:r>
-              <w:t>Type new_student_records into the file name.</w:t>
+              <w:t xml:space="preserve">Type </w:t>
+            </w:r>
+            <w:proofErr w:type="spellStart"/>
+            <w:r>
+              <w:t>new_student_records</w:t>
+            </w:r>
+            <w:proofErr w:type="spellEnd"/>
+            <w:r>
+              <w:t xml:space="preserve"> into the file name.</w:t>
             </w:r>
           </w:p>
           <w:p>
@@ -2305,7 +2376,15 @@
               <w:spacing w:line="240" w:lineRule="auto"/>
             </w:pPr>
             <w:r>
-              <w:t>Go to eclipse and refresh the PackScheduler project.</w:t>
+              <w:t xml:space="preserve">Go to eclipse and refresh the </w:t>
+            </w:r>
+            <w:proofErr w:type="spellStart"/>
+            <w:r>
+              <w:t>PackScheduler</w:t>
+            </w:r>
+            <w:proofErr w:type="spellEnd"/>
+            <w:r>
+              <w:t xml:space="preserve"> project.</w:t>
             </w:r>
           </w:p>
           <w:p>
@@ -2494,12 +2573,14 @@
             <w:r>
               <w:t xml:space="preserve">ID: </w:t>
             </w:r>
+            <w:proofErr w:type="spellStart"/>
             <w:r>
               <w:rPr>
                 <w:b/>
               </w:rPr>
               <w:t>tdaisy</w:t>
             </w:r>
+            <w:proofErr w:type="spellEnd"/>
           </w:p>
           <w:p>
             <w:pPr>
@@ -2729,12 +2810,14 @@
             <w:r>
               <w:t xml:space="preserve">ID: </w:t>
             </w:r>
+            <w:proofErr w:type="spellStart"/>
             <w:r>
               <w:rPr>
                 <w:b/>
               </w:rPr>
               <w:t>tdaisy</w:t>
             </w:r>
+            <w:proofErr w:type="spellEnd"/>
           </w:p>
           <w:p>
             <w:pPr>
@@ -2856,8 +2939,6 @@
               </w:rPr>
               <w:t>“Invalid p</w:t>
             </w:r>
-            <w:bookmarkStart w:id="2" w:name="_GoBack"/>
-            <w:bookmarkEnd w:id="2"/>
             <w:r>
               <w:rPr>
                 <w:b/>
@@ -2972,12 +3053,14 @@
             <w:r>
               <w:t xml:space="preserve">ID: </w:t>
             </w:r>
+            <w:proofErr w:type="spellStart"/>
             <w:r>
               <w:rPr>
                 <w:b/>
               </w:rPr>
               <w:t>tdaisy</w:t>
             </w:r>
+            <w:proofErr w:type="spellEnd"/>
           </w:p>
           <w:p>
             <w:pPr>
@@ -2987,12 +3070,14 @@
             <w:r>
               <w:t xml:space="preserve">Email: </w:t>
             </w:r>
+            <w:proofErr w:type="spellStart"/>
             <w:r>
               <w:rPr>
                 <w:b/>
               </w:rPr>
               <w:t>tdaisy</w:t>
             </w:r>
+            <w:proofErr w:type="spellEnd"/>
           </w:p>
           <w:p>
             <w:pPr>
@@ -3218,12 +3303,14 @@
             <w:r>
               <w:t xml:space="preserve">ID: </w:t>
             </w:r>
+            <w:proofErr w:type="spellStart"/>
             <w:r>
               <w:rPr>
                 <w:b/>
               </w:rPr>
               <w:t>tdaisy</w:t>
             </w:r>
+            <w:proofErr w:type="spellEnd"/>
           </w:p>
           <w:p>
             <w:pPr>

</xml_diff>